<commit_message>
added lecture notes and examples on encapsulation
</commit_message>
<xml_diff>
--- a/Lectures/01 Introduction/01 Introduction.docx
+++ b/Lectures/01 Introduction/01 Introduction.docx
@@ -423,6 +423,41 @@
         <w:rPr>
           <w:b/>
         </w:rPr>
+        <w:t>Arrays</w:t>
+      </w:r>
+      <w:r>
+        <w:t xml:space="preserve"> – must be created with the </w:t>
+      </w:r>
+      <w:r>
+        <w:rPr>
+          <w:rStyle w:val="Code"/>
+        </w:rPr>
+        <w:t>new</w:t>
+      </w:r>
+      <w:r>
+        <w:t xml:space="preserve"> keyword and use square bracket notation for assignment, e.g. </w:t>
+      </w:r>
+      <w:proofErr w:type="gramStart"/>
+      <w:r>
+        <w:rPr>
+          <w:rStyle w:val="Code"/>
+        </w:rPr>
+        <w:t>sizes[</w:t>
+      </w:r>
+      <w:proofErr w:type="gramEnd"/>
+      <w:r>
+        <w:rPr>
+          <w:rStyle w:val="Code"/>
+        </w:rPr>
+        <w:t>index]=45;.</w:t>
+      </w:r>
+    </w:p>
+    <w:p/>
+    <w:p>
+      <w:r>
+        <w:rPr>
+          <w:b/>
+        </w:rPr>
         <w:t>Scope</w:t>
       </w:r>
       <w:r>
@@ -530,7 +565,25 @@
       </w:r>
       <w:proofErr w:type="spellEnd"/>
       <w:r>
-        <w:t xml:space="preserve"> for class names. Use lengthy, descriptive names.</w:t>
+        <w:t xml:space="preserve"> for class names</w:t>
+      </w:r>
+      <w:r>
+        <w:t xml:space="preserve">; </w:t>
+      </w:r>
+      <w:r>
+        <w:rPr>
+          <w:rStyle w:val="Code"/>
+        </w:rPr>
+        <w:t>FULL_UNDERSCORED_CAPS</w:t>
+      </w:r>
+      <w:r>
+        <w:t xml:space="preserve"> for constant</w:t>
+      </w:r>
+      <w:r>
+        <w:t>s</w:t>
+      </w:r>
+      <w:r>
+        <w:t>. Use lengthy, descriptive names.</w:t>
       </w:r>
     </w:p>
     <w:p/>

</xml_diff>